<commit_message>
change clade to genus and change colors
</commit_message>
<xml_diff>
--- a/figures/Supplementary_Materials/barplots_suppmat.docx
+++ b/figures/Supplementary_Materials/barplots_suppmat.docx
@@ -3,18 +3,106 @@
 <w:document xmlns:wpc="http://schemas.microsoft.com/office/word/2010/wordprocessingCanvas" xmlns:cx="http://schemas.microsoft.com/office/drawing/2014/chartex" xmlns:cx1="http://schemas.microsoft.com/office/drawing/2015/9/8/chartex" xmlns:cx2="http://schemas.microsoft.com/office/drawing/2015/10/21/chartex" xmlns:cx3="http://schemas.microsoft.com/office/drawing/2016/5/9/chartex" xmlns:cx4="http://schemas.microsoft.com/office/drawing/2016/5/10/chartex" xmlns:cx5="http://schemas.microsoft.com/office/drawing/2016/5/11/chartex" xmlns:cx6="http://schemas.microsoft.com/office/drawing/2016/5/12/chartex" xmlns:cx7="http://schemas.microsoft.com/office/drawing/2016/5/13/chartex" xmlns:cx8="http://schemas.microsoft.com/office/drawing/2016/5/14/chartex" xmlns:mc="http://schemas.openxmlformats.org/markup-compatibility/2006" xmlns:aink="http://schemas.microsoft.com/office/drawing/2016/ink" xmlns:am3d="http://schemas.microsoft.com/office/drawing/2017/model3d" xmlns:o="urn:schemas-microsoft-com:office:office" xmlns:r="http://schemas.openxmlformats.org/officeDocument/2006/relationships" xmlns:m="http://schemas.openxmlformats.org/officeDocument/2006/math" xmlns:v="urn:schemas-microsoft-com:vml" xmlns:wp14="http://schemas.microsoft.com/office/word/2010/wordprocessingDrawing" xmlns:wp="http://schemas.openxmlformats.org/drawingml/2006/wordprocessingDrawing" xmlns:w10="urn:schemas-microsoft-com:office:word" xmlns:w="http://schemas.openxmlformats.org/wordprocessingml/2006/main" xmlns:w14="http://schemas.microsoft.com/office/word/2010/wordml" xmlns:w15="http://schemas.microsoft.com/office/word/2012/wordml" xmlns:w16cid="http://schemas.microsoft.com/office/word/2016/wordml/cid" xmlns:w16se="http://schemas.microsoft.com/office/word/2015/wordml/symex" xmlns:wpg="http://schemas.microsoft.com/office/word/2010/wordprocessingGroup" xmlns:wpi="http://schemas.microsoft.com/office/word/2010/wordprocessingInk" xmlns:wne="http://schemas.microsoft.com/office/word/2006/wordml" xmlns:wps="http://schemas.microsoft.com/office/word/2010/wordprocessingShape" mc:Ignorable="w14 w15 w16se w16cid wp14">
   <w:body>
     <w:p>
-      <w:r>
+      <w:pPr>
+        <w:rPr>
+          <w:rFonts w:ascii="Times New Roman" w:hAnsi="Times New Roman" w:cs="Times New Roman"/>
+          <w:sz w:val="24"/>
+          <w:szCs w:val="24"/>
+        </w:rPr>
+      </w:pPr>
+      <w:r>
+        <w:rPr>
+          <w:rFonts w:ascii="Times New Roman" w:hAnsi="Times New Roman" w:cs="Times New Roman"/>
+          <w:sz w:val="24"/>
+          <w:szCs w:val="24"/>
+        </w:rPr>
+        <w:t xml:space="preserve">Figure S1. Bar plot of </w:t>
+      </w:r>
+      <w:r>
+        <w:rPr>
+          <w:rFonts w:ascii="Times New Roman" w:hAnsi="Times New Roman" w:cs="Times New Roman"/>
+          <w:i/>
+          <w:sz w:val="24"/>
+          <w:szCs w:val="24"/>
+        </w:rPr>
         <w:t>Platygyra</w:t>
+      </w:r>
+      <w:r>
+        <w:rPr>
+          <w:rFonts w:ascii="Times New Roman" w:hAnsi="Times New Roman" w:cs="Times New Roman"/>
+          <w:i/>
+          <w:sz w:val="24"/>
+          <w:szCs w:val="24"/>
+        </w:rPr>
+        <w:t xml:space="preserve"> ryukyuensis</w:t>
+      </w:r>
+      <w:r>
+        <w:rPr>
+          <w:rFonts w:ascii="Times New Roman" w:hAnsi="Times New Roman" w:cs="Times New Roman"/>
+          <w:sz w:val="24"/>
+          <w:szCs w:val="24"/>
+        </w:rPr>
+        <w:t xml:space="preserve"> colonies, colored by Symbiodiniaceae </w:t>
+      </w:r>
+      <w:r>
+        <w:rPr>
+          <w:rFonts w:ascii="Times New Roman" w:hAnsi="Times New Roman" w:cs="Times New Roman"/>
+          <w:sz w:val="24"/>
+          <w:szCs w:val="24"/>
+        </w:rPr>
+        <w:t>genus</w:t>
+      </w:r>
+      <w:r>
+        <w:rPr>
+          <w:rFonts w:ascii="Times New Roman" w:hAnsi="Times New Roman" w:cs="Times New Roman"/>
+          <w:sz w:val="24"/>
+          <w:szCs w:val="24"/>
+        </w:rPr>
+        <w:t xml:space="preserve">. A) Divided by outcome – survived vs. did not survive event; B) </w:t>
+      </w:r>
+      <w:r>
+        <w:rPr>
+          <w:rFonts w:ascii="Times New Roman" w:hAnsi="Times New Roman" w:cs="Times New Roman"/>
+          <w:sz w:val="24"/>
+          <w:szCs w:val="24"/>
+        </w:rPr>
+        <w:t>d</w:t>
+      </w:r>
+      <w:r>
+        <w:rPr>
+          <w:rFonts w:ascii="Times New Roman" w:hAnsi="Times New Roman" w:cs="Times New Roman"/>
+          <w:sz w:val="24"/>
+          <w:szCs w:val="24"/>
+        </w:rPr>
+        <w:t>ivided by human disturbance category</w:t>
       </w:r>
     </w:p>
     <w:p>
-      <w:r>
-        <w:rPr>
+      <w:pPr>
+        <w:rPr>
+          <w:rFonts w:ascii="Times New Roman" w:hAnsi="Times New Roman" w:cs="Times New Roman"/>
+          <w:sz w:val="24"/>
+          <w:szCs w:val="24"/>
+        </w:rPr>
+      </w:pPr>
+      <w:r>
+        <w:rPr>
+          <w:rFonts w:ascii="Times New Roman" w:hAnsi="Times New Roman" w:cs="Times New Roman"/>
+          <w:sz w:val="24"/>
+          <w:szCs w:val="24"/>
+        </w:rPr>
+        <w:t>A)</w:t>
+      </w:r>
+      <w:r>
+        <w:rPr>
+          <w:rFonts w:ascii="Times New Roman" w:hAnsi="Times New Roman" w:cs="Times New Roman"/>
           <w:noProof/>
+          <w:sz w:val="24"/>
+          <w:szCs w:val="24"/>
         </w:rPr>
         <w:drawing>
-          <wp:inline distT="0" distB="0" distL="0" distR="0" wp14:anchorId="06D3E680" wp14:editId="3BA099FF">
-            <wp:extent cx="5943600" cy="3566160"/>
+          <wp:inline distT="0" distB="0" distL="0" distR="0" wp14:anchorId="06D3E680" wp14:editId="67EA7A1C">
+            <wp:extent cx="5850082" cy="3510049"/>
             <wp:effectExtent l="0" t="0" r="0" b="0"/>
             <wp:docPr id="25" name="Picture 25"/>
             <wp:cNvGraphicFramePr>
@@ -37,7 +125,6 @@
                         </a:ext>
                       </a:extLst>
                     </a:blip>
-                    <a:srcRect/>
                     <a:stretch>
                       <a:fillRect/>
                     </a:stretch>
@@ -45,7 +132,7 @@
                   <pic:spPr bwMode="auto">
                     <a:xfrm>
                       <a:off x="0" y="0"/>
-                      <a:ext cx="5943600" cy="3566160"/>
+                      <a:ext cx="5858371" cy="3515023"/>
                     </a:xfrm>
                     <a:prstGeom prst="rect">
                       <a:avLst/>
@@ -63,14 +150,32 @@
       </w:r>
     </w:p>
     <w:p>
-      <w:r>
-        <w:rPr>
+      <w:pPr>
+        <w:rPr>
+          <w:rFonts w:ascii="Times New Roman" w:hAnsi="Times New Roman" w:cs="Times New Roman"/>
+          <w:sz w:val="24"/>
+          <w:szCs w:val="24"/>
+        </w:rPr>
+      </w:pPr>
+      <w:r>
+        <w:rPr>
+          <w:rFonts w:ascii="Times New Roman" w:hAnsi="Times New Roman" w:cs="Times New Roman"/>
+          <w:sz w:val="24"/>
+          <w:szCs w:val="24"/>
+        </w:rPr>
+        <w:t>B)</w:t>
+      </w:r>
+      <w:r>
+        <w:rPr>
+          <w:rFonts w:ascii="Times New Roman" w:hAnsi="Times New Roman" w:cs="Times New Roman"/>
           <w:noProof/>
+          <w:sz w:val="24"/>
+          <w:szCs w:val="24"/>
         </w:rPr>
         <w:drawing>
-          <wp:inline distT="0" distB="0" distL="0" distR="0" wp14:anchorId="4100E74D" wp14:editId="3DB899C7">
-            <wp:extent cx="5943600" cy="3566160"/>
-            <wp:effectExtent l="0" t="0" r="0" b="0"/>
+          <wp:inline distT="0" distB="0" distL="0" distR="0" wp14:anchorId="4100E74D" wp14:editId="1F36FFC9">
+            <wp:extent cx="5836227" cy="3501736"/>
+            <wp:effectExtent l="0" t="0" r="0" b="3810"/>
             <wp:docPr id="26" name="Picture 26"/>
             <wp:cNvGraphicFramePr>
               <a:graphicFrameLocks xmlns:a="http://schemas.openxmlformats.org/drawingml/2006/main" noChangeAspect="1"/>
@@ -92,7 +197,6 @@
                         </a:ext>
                       </a:extLst>
                     </a:blip>
-                    <a:srcRect/>
                     <a:stretch>
                       <a:fillRect/>
                     </a:stretch>
@@ -100,7 +204,7 @@
                   <pic:spPr bwMode="auto">
                     <a:xfrm>
                       <a:off x="0" y="0"/>
-                      <a:ext cx="5943600" cy="3566160"/>
+                      <a:ext cx="5840384" cy="3504230"/>
                     </a:xfrm>
                     <a:prstGeom prst="rect">
                       <a:avLst/>
@@ -116,22 +220,125 @@
           </wp:inline>
         </w:drawing>
       </w:r>
+      <w:r>
+        <w:rPr>
+          <w:rFonts w:ascii="Times New Roman" w:hAnsi="Times New Roman" w:cs="Times New Roman"/>
+          <w:sz w:val="24"/>
+          <w:szCs w:val="24"/>
+        </w:rPr>
+        <w:br w:type="page"/>
+      </w:r>
     </w:p>
     <w:p>
-      <w:r>
-        <w:br w:type="page"/>
+      <w:pPr>
+        <w:rPr>
+          <w:rFonts w:ascii="Times New Roman" w:hAnsi="Times New Roman" w:cs="Times New Roman"/>
+          <w:sz w:val="24"/>
+          <w:szCs w:val="24"/>
+        </w:rPr>
+      </w:pPr>
+      <w:r>
+        <w:rPr>
+          <w:rFonts w:ascii="Times New Roman" w:hAnsi="Times New Roman" w:cs="Times New Roman"/>
+          <w:sz w:val="24"/>
+          <w:szCs w:val="24"/>
+        </w:rPr>
+        <w:lastRenderedPageBreak/>
+        <w:t>Figure S</w:t>
+      </w:r>
+      <w:r>
+        <w:rPr>
+          <w:rFonts w:ascii="Times New Roman" w:hAnsi="Times New Roman" w:cs="Times New Roman"/>
+          <w:sz w:val="24"/>
+          <w:szCs w:val="24"/>
+        </w:rPr>
+        <w:t>2</w:t>
+      </w:r>
+      <w:r>
+        <w:rPr>
+          <w:rFonts w:ascii="Times New Roman" w:hAnsi="Times New Roman" w:cs="Times New Roman"/>
+          <w:sz w:val="24"/>
+          <w:szCs w:val="24"/>
+        </w:rPr>
+        <w:t xml:space="preserve">. Bar plot of </w:t>
+      </w:r>
+      <w:r>
+        <w:rPr>
+          <w:rFonts w:ascii="Times New Roman" w:hAnsi="Times New Roman" w:cs="Times New Roman"/>
+          <w:i/>
+          <w:sz w:val="24"/>
+          <w:szCs w:val="24"/>
+        </w:rPr>
+        <w:t>Platygyra ryukyuensis</w:t>
+      </w:r>
+      <w:r>
+        <w:rPr>
+          <w:rFonts w:ascii="Times New Roman" w:hAnsi="Times New Roman" w:cs="Times New Roman"/>
+          <w:sz w:val="24"/>
+          <w:szCs w:val="24"/>
+        </w:rPr>
+        <w:t xml:space="preserve"> colonies, colored by </w:t>
+      </w:r>
+      <w:r>
+        <w:rPr>
+          <w:rFonts w:ascii="Times New Roman" w:hAnsi="Times New Roman" w:cs="Times New Roman"/>
+          <w:sz w:val="24"/>
+          <w:szCs w:val="24"/>
+        </w:rPr>
+        <w:t>the majority ITS2 sequence</w:t>
+      </w:r>
+      <w:r>
+        <w:rPr>
+          <w:rFonts w:ascii="Times New Roman" w:hAnsi="Times New Roman" w:cs="Times New Roman"/>
+          <w:sz w:val="24"/>
+          <w:szCs w:val="24"/>
+        </w:rPr>
+        <w:t xml:space="preserve">. A) Divided by outcome – survived vs. did not survive event; B) </w:t>
+      </w:r>
+      <w:r>
+        <w:rPr>
+          <w:rFonts w:ascii="Times New Roman" w:hAnsi="Times New Roman" w:cs="Times New Roman"/>
+          <w:sz w:val="24"/>
+          <w:szCs w:val="24"/>
+        </w:rPr>
+        <w:t>d</w:t>
+      </w:r>
+      <w:r>
+        <w:rPr>
+          <w:rFonts w:ascii="Times New Roman" w:hAnsi="Times New Roman" w:cs="Times New Roman"/>
+          <w:sz w:val="24"/>
+          <w:szCs w:val="24"/>
+        </w:rPr>
+        <w:t>ivided by human disturbance category</w:t>
       </w:r>
     </w:p>
     <w:p>
-      <w:r>
-        <w:rPr>
+      <w:pPr>
+        <w:rPr>
+          <w:rFonts w:ascii="Times New Roman" w:hAnsi="Times New Roman" w:cs="Times New Roman"/>
+          <w:sz w:val="24"/>
+          <w:szCs w:val="24"/>
+        </w:rPr>
+      </w:pPr>
+      <w:r>
+        <w:rPr>
+          <w:rFonts w:ascii="Times New Roman" w:hAnsi="Times New Roman" w:cs="Times New Roman"/>
+          <w:sz w:val="24"/>
+          <w:szCs w:val="24"/>
+        </w:rPr>
+        <w:t>A)</w:t>
+      </w:r>
+      <w:r>
+        <w:rPr>
+          <w:rFonts w:ascii="Times New Roman" w:hAnsi="Times New Roman" w:cs="Times New Roman"/>
           <w:noProof/>
-        </w:rPr>
-        <w:lastRenderedPageBreak/>
+          <w:sz w:val="24"/>
+          <w:szCs w:val="24"/>
+        </w:rPr>
         <w:drawing>
-          <wp:inline distT="0" distB="0" distL="0" distR="0" wp14:anchorId="1EB61D79" wp14:editId="71FDBE4E">
-            <wp:extent cx="5943600" cy="3566160"/>
-            <wp:effectExtent l="0" t="0" r="0" b="0"/>
+          <wp:inline distT="0" distB="0" distL="0" distR="0" wp14:anchorId="1EB61D79" wp14:editId="5EA47FEA">
+            <wp:extent cx="5832764" cy="3499658"/>
+            <wp:effectExtent l="0" t="0" r="0" b="5715"/>
             <wp:docPr id="28" name="Picture 28"/>
             <wp:cNvGraphicFramePr>
               <a:graphicFrameLocks xmlns:a="http://schemas.openxmlformats.org/drawingml/2006/main" noChangeAspect="1"/>
@@ -153,7 +360,6 @@
                         </a:ext>
                       </a:extLst>
                     </a:blip>
-                    <a:srcRect/>
                     <a:stretch>
                       <a:fillRect/>
                     </a:stretch>
@@ -161,7 +367,7 @@
                   <pic:spPr bwMode="auto">
                     <a:xfrm>
                       <a:off x="0" y="0"/>
-                      <a:ext cx="5943600" cy="3566160"/>
+                      <a:ext cx="5845915" cy="3507548"/>
                     </a:xfrm>
                     <a:prstGeom prst="rect">
                       <a:avLst/>
@@ -179,14 +385,32 @@
       </w:r>
     </w:p>
     <w:p>
-      <w:r>
-        <w:rPr>
+      <w:pPr>
+        <w:rPr>
+          <w:rFonts w:ascii="Times New Roman" w:hAnsi="Times New Roman" w:cs="Times New Roman"/>
+          <w:sz w:val="24"/>
+          <w:szCs w:val="24"/>
+        </w:rPr>
+      </w:pPr>
+      <w:r>
+        <w:rPr>
+          <w:rFonts w:ascii="Times New Roman" w:hAnsi="Times New Roman" w:cs="Times New Roman"/>
+          <w:sz w:val="24"/>
+          <w:szCs w:val="24"/>
+        </w:rPr>
+        <w:t>B)</w:t>
+      </w:r>
+      <w:r>
+        <w:rPr>
+          <w:rFonts w:ascii="Times New Roman" w:hAnsi="Times New Roman" w:cs="Times New Roman"/>
           <w:noProof/>
+          <w:sz w:val="24"/>
+          <w:szCs w:val="24"/>
         </w:rPr>
         <w:drawing>
-          <wp:inline distT="0" distB="0" distL="0" distR="0" wp14:anchorId="323B0571" wp14:editId="7AE3EBF0">
-            <wp:extent cx="5943600" cy="3566160"/>
-            <wp:effectExtent l="0" t="0" r="0" b="0"/>
+          <wp:inline distT="0" distB="0" distL="0" distR="0" wp14:anchorId="323B0571" wp14:editId="7DF3C31D">
+            <wp:extent cx="5863936" cy="3518362"/>
+            <wp:effectExtent l="0" t="0" r="3810" b="6350"/>
             <wp:docPr id="29" name="Picture 29"/>
             <wp:cNvGraphicFramePr>
               <a:graphicFrameLocks xmlns:a="http://schemas.openxmlformats.org/drawingml/2006/main" noChangeAspect="1"/>
@@ -208,7 +432,6 @@
                         </a:ext>
                       </a:extLst>
                     </a:blip>
-                    <a:srcRect/>
                     <a:stretch>
                       <a:fillRect/>
                     </a:stretch>
@@ -216,7 +439,7 @@
                   <pic:spPr bwMode="auto">
                     <a:xfrm>
                       <a:off x="0" y="0"/>
-                      <a:ext cx="5943600" cy="3566160"/>
+                      <a:ext cx="5869968" cy="3521981"/>
                     </a:xfrm>
                     <a:prstGeom prst="rect">
                       <a:avLst/>
@@ -232,27 +455,125 @@
           </wp:inline>
         </w:drawing>
       </w:r>
+      <w:r>
+        <w:rPr>
+          <w:rFonts w:ascii="Times New Roman" w:hAnsi="Times New Roman" w:cs="Times New Roman"/>
+          <w:sz w:val="24"/>
+          <w:szCs w:val="24"/>
+        </w:rPr>
+        <w:br w:type="page"/>
+      </w:r>
     </w:p>
     <w:p>
-      <w:r>
-        <w:br w:type="page"/>
+      <w:pPr>
+        <w:rPr>
+          <w:rFonts w:ascii="Times New Roman" w:hAnsi="Times New Roman" w:cs="Times New Roman"/>
+          <w:sz w:val="24"/>
+          <w:szCs w:val="24"/>
+        </w:rPr>
+      </w:pPr>
+      <w:r>
+        <w:rPr>
+          <w:rFonts w:ascii="Times New Roman" w:hAnsi="Times New Roman" w:cs="Times New Roman"/>
+          <w:sz w:val="24"/>
+          <w:szCs w:val="24"/>
+        </w:rPr>
+        <w:lastRenderedPageBreak/>
+        <w:t>Figure S</w:t>
+      </w:r>
+      <w:r>
+        <w:rPr>
+          <w:rFonts w:ascii="Times New Roman" w:hAnsi="Times New Roman" w:cs="Times New Roman"/>
+          <w:sz w:val="24"/>
+          <w:szCs w:val="24"/>
+        </w:rPr>
+        <w:t>3</w:t>
+      </w:r>
+      <w:r>
+        <w:rPr>
+          <w:rFonts w:ascii="Times New Roman" w:hAnsi="Times New Roman" w:cs="Times New Roman"/>
+          <w:sz w:val="24"/>
+          <w:szCs w:val="24"/>
+        </w:rPr>
+        <w:t xml:space="preserve">. Bar plot of </w:t>
+      </w:r>
+      <w:r>
+        <w:rPr>
+          <w:rFonts w:ascii="Times New Roman" w:hAnsi="Times New Roman" w:cs="Times New Roman"/>
+          <w:i/>
+          <w:sz w:val="24"/>
+          <w:szCs w:val="24"/>
+        </w:rPr>
+        <w:t>Favites pentagona</w:t>
+      </w:r>
+      <w:r>
+        <w:rPr>
+          <w:rFonts w:ascii="Times New Roman" w:hAnsi="Times New Roman" w:cs="Times New Roman"/>
+          <w:sz w:val="24"/>
+          <w:szCs w:val="24"/>
+        </w:rPr>
+        <w:t xml:space="preserve"> colonies, colored by Symbiodiniaceae </w:t>
+      </w:r>
+      <w:r>
+        <w:rPr>
+          <w:rFonts w:ascii="Times New Roman" w:hAnsi="Times New Roman" w:cs="Times New Roman"/>
+          <w:sz w:val="24"/>
+          <w:szCs w:val="24"/>
+        </w:rPr>
+        <w:t>genus</w:t>
+      </w:r>
+      <w:r>
+        <w:rPr>
+          <w:rFonts w:ascii="Times New Roman" w:hAnsi="Times New Roman" w:cs="Times New Roman"/>
+          <w:sz w:val="24"/>
+          <w:szCs w:val="24"/>
+        </w:rPr>
+        <w:t xml:space="preserve">. A) Divided by outcome – survived vs. did not survive event; B) </w:t>
+      </w:r>
+      <w:r>
+        <w:rPr>
+          <w:rFonts w:ascii="Times New Roman" w:hAnsi="Times New Roman" w:cs="Times New Roman"/>
+          <w:sz w:val="24"/>
+          <w:szCs w:val="24"/>
+        </w:rPr>
+        <w:t>d</w:t>
+      </w:r>
+      <w:r>
+        <w:rPr>
+          <w:rFonts w:ascii="Times New Roman" w:hAnsi="Times New Roman" w:cs="Times New Roman"/>
+          <w:sz w:val="24"/>
+          <w:szCs w:val="24"/>
+        </w:rPr>
+        <w:t>ivided by human disturbance category</w:t>
       </w:r>
     </w:p>
     <w:p>
-      <w:r>
-        <w:lastRenderedPageBreak/>
-        <w:t>Favites pentagona</w:t>
-      </w:r>
-    </w:p>
-    <w:p>
-      <w:r>
-        <w:rPr>
+      <w:pPr>
+        <w:rPr>
+          <w:rFonts w:ascii="Times New Roman" w:hAnsi="Times New Roman" w:cs="Times New Roman"/>
+          <w:sz w:val="24"/>
+          <w:szCs w:val="24"/>
+        </w:rPr>
+      </w:pPr>
+      <w:r>
+        <w:rPr>
+          <w:rFonts w:ascii="Times New Roman" w:hAnsi="Times New Roman" w:cs="Times New Roman"/>
+          <w:sz w:val="24"/>
+          <w:szCs w:val="24"/>
+        </w:rPr>
+        <w:t>A)</w:t>
+      </w:r>
+      <w:r>
+        <w:rPr>
+          <w:rFonts w:ascii="Times New Roman" w:hAnsi="Times New Roman" w:cs="Times New Roman"/>
           <w:noProof/>
+          <w:sz w:val="24"/>
+          <w:szCs w:val="24"/>
         </w:rPr>
         <w:drawing>
-          <wp:inline distT="0" distB="0" distL="0" distR="0" wp14:anchorId="7AD9E693" wp14:editId="1552BDE5">
-            <wp:extent cx="5943600" cy="3566160"/>
-            <wp:effectExtent l="0" t="0" r="0" b="0"/>
+          <wp:inline distT="0" distB="0" distL="0" distR="0" wp14:anchorId="7AD9E693" wp14:editId="3BA6F6D3">
+            <wp:extent cx="5884718" cy="3530831"/>
+            <wp:effectExtent l="0" t="0" r="1905" b="0"/>
             <wp:docPr id="30" name="Picture 30"/>
             <wp:cNvGraphicFramePr>
               <a:graphicFrameLocks xmlns:a="http://schemas.openxmlformats.org/drawingml/2006/main" noChangeAspect="1"/>
@@ -274,7 +595,6 @@
                         </a:ext>
                       </a:extLst>
                     </a:blip>
-                    <a:srcRect/>
                     <a:stretch>
                       <a:fillRect/>
                     </a:stretch>
@@ -282,7 +602,7 @@
                   <pic:spPr bwMode="auto">
                     <a:xfrm>
                       <a:off x="0" y="0"/>
-                      <a:ext cx="5943600" cy="3566160"/>
+                      <a:ext cx="5889800" cy="3533880"/>
                     </a:xfrm>
                     <a:prstGeom prst="rect">
                       <a:avLst/>
@@ -300,14 +620,32 @@
       </w:r>
     </w:p>
     <w:p>
-      <w:r>
-        <w:rPr>
+      <w:pPr>
+        <w:rPr>
+          <w:rFonts w:ascii="Times New Roman" w:hAnsi="Times New Roman" w:cs="Times New Roman"/>
+          <w:sz w:val="24"/>
+          <w:szCs w:val="24"/>
+        </w:rPr>
+      </w:pPr>
+      <w:r>
+        <w:rPr>
+          <w:rFonts w:ascii="Times New Roman" w:hAnsi="Times New Roman" w:cs="Times New Roman"/>
+          <w:sz w:val="24"/>
+          <w:szCs w:val="24"/>
+        </w:rPr>
+        <w:t>B)</w:t>
+      </w:r>
+      <w:r>
+        <w:rPr>
+          <w:rFonts w:ascii="Times New Roman" w:hAnsi="Times New Roman" w:cs="Times New Roman"/>
           <w:noProof/>
+          <w:sz w:val="24"/>
+          <w:szCs w:val="24"/>
         </w:rPr>
         <w:drawing>
-          <wp:inline distT="0" distB="0" distL="0" distR="0" wp14:anchorId="15EAF29B" wp14:editId="1C15017F">
-            <wp:extent cx="5943600" cy="3566160"/>
-            <wp:effectExtent l="0" t="0" r="0" b="0"/>
+          <wp:inline distT="0" distB="0" distL="0" distR="0" wp14:anchorId="15EAF29B" wp14:editId="4B3B8868">
+            <wp:extent cx="5943600" cy="3517669"/>
+            <wp:effectExtent l="0" t="0" r="0" b="6985"/>
             <wp:docPr id="31" name="Picture 31"/>
             <wp:cNvGraphicFramePr>
               <a:graphicFrameLocks xmlns:a="http://schemas.openxmlformats.org/drawingml/2006/main" noChangeAspect="1"/>
@@ -321,7 +659,7 @@
                       <a:picLocks noChangeAspect="1" noChangeArrowheads="1"/>
                     </pic:cNvPicPr>
                   </pic:nvPicPr>
-                  <pic:blipFill>
+                  <pic:blipFill rotWithShape="1">
                     <a:blip r:embed="rId9" cstate="print">
                       <a:extLst>
                         <a:ext uri="{28A0092B-C50C-407E-A947-70E740481C1C}">
@@ -329,15 +667,13 @@
                         </a:ext>
                       </a:extLst>
                     </a:blip>
-                    <a:srcRect/>
-                    <a:stretch>
-                      <a:fillRect/>
-                    </a:stretch>
+                    <a:srcRect t="1359"/>
+                    <a:stretch/>
                   </pic:blipFill>
                   <pic:spPr bwMode="auto">
                     <a:xfrm>
                       <a:off x="0" y="0"/>
-                      <a:ext cx="5943600" cy="3566160"/>
+                      <a:ext cx="5943600" cy="3517669"/>
                     </a:xfrm>
                     <a:prstGeom prst="rect">
                       <a:avLst/>
@@ -346,6 +682,11 @@
                     <a:ln>
                       <a:noFill/>
                     </a:ln>
+                    <a:extLst>
+                      <a:ext uri="{53640926-AAD7-44D8-BBD7-CCE9431645EC}">
+                        <a14:shadowObscured xmlns:a14="http://schemas.microsoft.com/office/drawing/2010/main"/>
+                      </a:ext>
+                    </a:extLst>
                   </pic:spPr>
                 </pic:pic>
               </a:graphicData>
@@ -353,22 +694,125 @@
           </wp:inline>
         </w:drawing>
       </w:r>
+      <w:r>
+        <w:rPr>
+          <w:rFonts w:ascii="Times New Roman" w:hAnsi="Times New Roman" w:cs="Times New Roman"/>
+          <w:sz w:val="24"/>
+          <w:szCs w:val="24"/>
+        </w:rPr>
+        <w:br w:type="page"/>
+      </w:r>
     </w:p>
     <w:p>
-      <w:r>
-        <w:br w:type="page"/>
+      <w:pPr>
+        <w:rPr>
+          <w:rFonts w:ascii="Times New Roman" w:hAnsi="Times New Roman" w:cs="Times New Roman"/>
+          <w:sz w:val="24"/>
+          <w:szCs w:val="24"/>
+        </w:rPr>
+      </w:pPr>
+      <w:r>
+        <w:rPr>
+          <w:rFonts w:ascii="Times New Roman" w:hAnsi="Times New Roman" w:cs="Times New Roman"/>
+          <w:sz w:val="24"/>
+          <w:szCs w:val="24"/>
+        </w:rPr>
+        <w:lastRenderedPageBreak/>
+        <w:t>Figure S</w:t>
+      </w:r>
+      <w:r>
+        <w:rPr>
+          <w:rFonts w:ascii="Times New Roman" w:hAnsi="Times New Roman" w:cs="Times New Roman"/>
+          <w:sz w:val="24"/>
+          <w:szCs w:val="24"/>
+        </w:rPr>
+        <w:t>4</w:t>
+      </w:r>
+      <w:r>
+        <w:rPr>
+          <w:rFonts w:ascii="Times New Roman" w:hAnsi="Times New Roman" w:cs="Times New Roman"/>
+          <w:sz w:val="24"/>
+          <w:szCs w:val="24"/>
+        </w:rPr>
+        <w:t xml:space="preserve">. Bar plot of </w:t>
+      </w:r>
+      <w:r>
+        <w:rPr>
+          <w:rFonts w:ascii="Times New Roman" w:hAnsi="Times New Roman" w:cs="Times New Roman"/>
+          <w:i/>
+          <w:sz w:val="24"/>
+          <w:szCs w:val="24"/>
+        </w:rPr>
+        <w:t>Favites pentagona</w:t>
+      </w:r>
+      <w:r>
+        <w:rPr>
+          <w:rFonts w:ascii="Times New Roman" w:hAnsi="Times New Roman" w:cs="Times New Roman"/>
+          <w:sz w:val="24"/>
+          <w:szCs w:val="24"/>
+        </w:rPr>
+        <w:t xml:space="preserve"> colonies, colored by </w:t>
+      </w:r>
+      <w:r>
+        <w:rPr>
+          <w:rFonts w:ascii="Times New Roman" w:hAnsi="Times New Roman" w:cs="Times New Roman"/>
+          <w:sz w:val="24"/>
+          <w:szCs w:val="24"/>
+        </w:rPr>
+        <w:t>the majority ITS2 sequence</w:t>
+      </w:r>
+      <w:r>
+        <w:rPr>
+          <w:rFonts w:ascii="Times New Roman" w:hAnsi="Times New Roman" w:cs="Times New Roman"/>
+          <w:sz w:val="24"/>
+          <w:szCs w:val="24"/>
+        </w:rPr>
+        <w:t xml:space="preserve">. A) Divided by outcome – survived vs. did not survive event; B) </w:t>
+      </w:r>
+      <w:r>
+        <w:rPr>
+          <w:rFonts w:ascii="Times New Roman" w:hAnsi="Times New Roman" w:cs="Times New Roman"/>
+          <w:sz w:val="24"/>
+          <w:szCs w:val="24"/>
+        </w:rPr>
+        <w:t>d</w:t>
+      </w:r>
+      <w:r>
+        <w:rPr>
+          <w:rFonts w:ascii="Times New Roman" w:hAnsi="Times New Roman" w:cs="Times New Roman"/>
+          <w:sz w:val="24"/>
+          <w:szCs w:val="24"/>
+        </w:rPr>
+        <w:t>ivided by human disturbance category</w:t>
       </w:r>
     </w:p>
     <w:p>
-      <w:r>
-        <w:rPr>
+      <w:pPr>
+        <w:rPr>
+          <w:rFonts w:ascii="Times New Roman" w:hAnsi="Times New Roman" w:cs="Times New Roman"/>
+          <w:sz w:val="24"/>
+          <w:szCs w:val="24"/>
+        </w:rPr>
+      </w:pPr>
+      <w:r>
+        <w:rPr>
+          <w:rFonts w:ascii="Times New Roman" w:hAnsi="Times New Roman" w:cs="Times New Roman"/>
+          <w:sz w:val="24"/>
+          <w:szCs w:val="24"/>
+        </w:rPr>
+        <w:t>A)</w:t>
+      </w:r>
+      <w:r>
+        <w:rPr>
+          <w:rFonts w:ascii="Times New Roman" w:hAnsi="Times New Roman" w:cs="Times New Roman"/>
           <w:noProof/>
-        </w:rPr>
-        <w:lastRenderedPageBreak/>
+          <w:sz w:val="24"/>
+          <w:szCs w:val="24"/>
+        </w:rPr>
         <w:drawing>
-          <wp:inline distT="0" distB="0" distL="0" distR="0" wp14:anchorId="3ED20522" wp14:editId="70C90E77">
-            <wp:extent cx="5943600" cy="3566160"/>
-            <wp:effectExtent l="0" t="0" r="0" b="0"/>
+          <wp:inline distT="0" distB="0" distL="0" distR="0" wp14:anchorId="3ED20522" wp14:editId="733F9031">
+            <wp:extent cx="5841999" cy="3422073"/>
+            <wp:effectExtent l="0" t="0" r="6985" b="6985"/>
             <wp:docPr id="32" name="Picture 32"/>
             <wp:cNvGraphicFramePr>
               <a:graphicFrameLocks xmlns:a="http://schemas.openxmlformats.org/drawingml/2006/main" noChangeAspect="1"/>
@@ -382,7 +826,7 @@
                       <a:picLocks noChangeAspect="1" noChangeArrowheads="1"/>
                     </pic:cNvPicPr>
                   </pic:nvPicPr>
-                  <pic:blipFill>
+                  <pic:blipFill rotWithShape="1">
                     <a:blip r:embed="rId10" cstate="print">
                       <a:extLst>
                         <a:ext uri="{28A0092B-C50C-407E-A947-70E740481C1C}">
@@ -390,15 +834,13 @@
                         </a:ext>
                       </a:extLst>
                     </a:blip>
-                    <a:srcRect/>
-                    <a:stretch>
-                      <a:fillRect/>
-                    </a:stretch>
+                    <a:srcRect t="1086" b="1285"/>
+                    <a:stretch/>
                   </pic:blipFill>
                   <pic:spPr bwMode="auto">
                     <a:xfrm>
                       <a:off x="0" y="0"/>
-                      <a:ext cx="5943600" cy="3566160"/>
+                      <a:ext cx="5866748" cy="3436570"/>
                     </a:xfrm>
                     <a:prstGeom prst="rect">
                       <a:avLst/>
@@ -407,6 +849,11 @@
                     <a:ln>
                       <a:noFill/>
                     </a:ln>
+                    <a:extLst>
+                      <a:ext uri="{53640926-AAD7-44D8-BBD7-CCE9431645EC}">
+                        <a14:shadowObscured xmlns:a14="http://schemas.microsoft.com/office/drawing/2010/main"/>
+                      </a:ext>
+                    </a:extLst>
                   </pic:spPr>
                 </pic:pic>
               </a:graphicData>
@@ -416,14 +863,32 @@
       </w:r>
     </w:p>
     <w:p>
-      <w:r>
-        <w:rPr>
+      <w:pPr>
+        <w:rPr>
+          <w:rFonts w:ascii="Times New Roman" w:hAnsi="Times New Roman" w:cs="Times New Roman"/>
+          <w:sz w:val="24"/>
+          <w:szCs w:val="24"/>
+        </w:rPr>
+      </w:pPr>
+      <w:r>
+        <w:rPr>
+          <w:rFonts w:ascii="Times New Roman" w:hAnsi="Times New Roman" w:cs="Times New Roman"/>
+          <w:sz w:val="24"/>
+          <w:szCs w:val="24"/>
+        </w:rPr>
+        <w:t>B)</w:t>
+      </w:r>
+      <w:r>
+        <w:rPr>
+          <w:rFonts w:ascii="Times New Roman" w:hAnsi="Times New Roman" w:cs="Times New Roman"/>
           <w:noProof/>
+          <w:sz w:val="24"/>
+          <w:szCs w:val="24"/>
         </w:rPr>
         <w:drawing>
-          <wp:inline distT="0" distB="0" distL="0" distR="0" wp14:anchorId="010FB128" wp14:editId="4D360499">
-            <wp:extent cx="5943600" cy="3566160"/>
-            <wp:effectExtent l="0" t="0" r="0" b="0"/>
+          <wp:inline distT="0" distB="0" distL="0" distR="0" wp14:anchorId="010FB128" wp14:editId="0FAD04B3">
+            <wp:extent cx="5859917" cy="3435927"/>
+            <wp:effectExtent l="0" t="0" r="7620" b="0"/>
             <wp:docPr id="34" name="Picture 34"/>
             <wp:cNvGraphicFramePr>
               <a:graphicFrameLocks xmlns:a="http://schemas.openxmlformats.org/drawingml/2006/main" noChangeAspect="1"/>
@@ -437,7 +902,7 @@
                       <a:picLocks noChangeAspect="1" noChangeArrowheads="1"/>
                     </pic:cNvPicPr>
                   </pic:nvPicPr>
-                  <pic:blipFill>
+                  <pic:blipFill rotWithShape="1">
                     <a:blip r:embed="rId11" cstate="print">
                       <a:extLst>
                         <a:ext uri="{28A0092B-C50C-407E-A947-70E740481C1C}">
@@ -445,15 +910,13 @@
                         </a:ext>
                       </a:extLst>
                     </a:blip>
-                    <a:srcRect/>
-                    <a:stretch>
-                      <a:fillRect/>
-                    </a:stretch>
+                    <a:srcRect t="1199" b="1078"/>
+                    <a:stretch/>
                   </pic:blipFill>
                   <pic:spPr bwMode="auto">
                     <a:xfrm>
                       <a:off x="0" y="0"/>
-                      <a:ext cx="5943600" cy="3566160"/>
+                      <a:ext cx="5887887" cy="3452327"/>
                     </a:xfrm>
                     <a:prstGeom prst="rect">
                       <a:avLst/>
@@ -462,6 +925,11 @@
                     <a:ln>
                       <a:noFill/>
                     </a:ln>
+                    <a:extLst>
+                      <a:ext uri="{53640926-AAD7-44D8-BBD7-CCE9431645EC}">
+                        <a14:shadowObscured xmlns:a14="http://schemas.microsoft.com/office/drawing/2010/main"/>
+                      </a:ext>
+                    </a:extLst>
                   </pic:spPr>
                 </pic:pic>
               </a:graphicData>
@@ -469,27 +937,133 @@
           </wp:inline>
         </w:drawing>
       </w:r>
+      <w:r>
+        <w:rPr>
+          <w:rFonts w:ascii="Times New Roman" w:hAnsi="Times New Roman" w:cs="Times New Roman"/>
+          <w:sz w:val="24"/>
+          <w:szCs w:val="24"/>
+        </w:rPr>
+        <w:br w:type="page"/>
+      </w:r>
     </w:p>
     <w:p>
-      <w:r>
-        <w:br w:type="page"/>
+      <w:pPr>
+        <w:rPr>
+          <w:rFonts w:ascii="Times New Roman" w:hAnsi="Times New Roman" w:cs="Times New Roman"/>
+          <w:sz w:val="24"/>
+          <w:szCs w:val="24"/>
+        </w:rPr>
+      </w:pPr>
+      <w:r>
+        <w:rPr>
+          <w:rFonts w:ascii="Times New Roman" w:hAnsi="Times New Roman" w:cs="Times New Roman"/>
+          <w:sz w:val="24"/>
+          <w:szCs w:val="24"/>
+        </w:rPr>
+        <w:lastRenderedPageBreak/>
+        <w:t>Figure S</w:t>
+      </w:r>
+      <w:r>
+        <w:rPr>
+          <w:rFonts w:ascii="Times New Roman" w:hAnsi="Times New Roman" w:cs="Times New Roman"/>
+          <w:sz w:val="24"/>
+          <w:szCs w:val="24"/>
+        </w:rPr>
+        <w:t>5</w:t>
+      </w:r>
+      <w:r>
+        <w:rPr>
+          <w:rFonts w:ascii="Times New Roman" w:hAnsi="Times New Roman" w:cs="Times New Roman"/>
+          <w:sz w:val="24"/>
+          <w:szCs w:val="24"/>
+        </w:rPr>
+        <w:t xml:space="preserve">. Bar plot of </w:t>
+      </w:r>
+      <w:r>
+        <w:rPr>
+          <w:rFonts w:ascii="Times New Roman" w:hAnsi="Times New Roman" w:cs="Times New Roman"/>
+          <w:i/>
+          <w:sz w:val="24"/>
+          <w:szCs w:val="24"/>
+        </w:rPr>
+        <w:t>Dipsastraea matthaii</w:t>
+      </w:r>
+      <w:r>
+        <w:rPr>
+          <w:rFonts w:ascii="Times New Roman" w:hAnsi="Times New Roman" w:cs="Times New Roman"/>
+          <w:sz w:val="24"/>
+          <w:szCs w:val="24"/>
+        </w:rPr>
+        <w:t xml:space="preserve"> colonies, colored by Symbiodiniaceae </w:t>
+      </w:r>
+      <w:r>
+        <w:rPr>
+          <w:rFonts w:ascii="Times New Roman" w:hAnsi="Times New Roman" w:cs="Times New Roman"/>
+          <w:sz w:val="24"/>
+          <w:szCs w:val="24"/>
+        </w:rPr>
+        <w:t>genus</w:t>
+      </w:r>
+      <w:r>
+        <w:rPr>
+          <w:rFonts w:ascii="Times New Roman" w:hAnsi="Times New Roman" w:cs="Times New Roman"/>
+          <w:sz w:val="24"/>
+          <w:szCs w:val="24"/>
+        </w:rPr>
+        <w:t xml:space="preserve">. A) Divided by outcome – survived vs. did not survive event; B) </w:t>
+      </w:r>
+      <w:r>
+        <w:rPr>
+          <w:rFonts w:ascii="Times New Roman" w:hAnsi="Times New Roman" w:cs="Times New Roman"/>
+          <w:sz w:val="24"/>
+          <w:szCs w:val="24"/>
+        </w:rPr>
+        <w:t>d</w:t>
+      </w:r>
+      <w:r>
+        <w:rPr>
+          <w:rFonts w:ascii="Times New Roman" w:hAnsi="Times New Roman" w:cs="Times New Roman"/>
+          <w:sz w:val="24"/>
+          <w:szCs w:val="24"/>
+        </w:rPr>
+        <w:t>ivided by human disturbance category</w:t>
       </w:r>
     </w:p>
     <w:p>
-      <w:r>
-        <w:lastRenderedPageBreak/>
-        <w:t>Dipsastraea matthaii</w:t>
-      </w:r>
-    </w:p>
-    <w:p>
-      <w:r>
-        <w:rPr>
+      <w:pPr>
+        <w:rPr>
+          <w:rFonts w:ascii="Times New Roman" w:hAnsi="Times New Roman" w:cs="Times New Roman"/>
+          <w:sz w:val="24"/>
+          <w:szCs w:val="24"/>
+        </w:rPr>
+      </w:pPr>
+      <w:r>
+        <w:rPr>
+          <w:rFonts w:ascii="Times New Roman" w:hAnsi="Times New Roman" w:cs="Times New Roman"/>
+          <w:sz w:val="24"/>
+          <w:szCs w:val="24"/>
+        </w:rPr>
+        <w:t>A</w:t>
+      </w:r>
+      <w:r>
+        <w:rPr>
+          <w:rFonts w:ascii="Times New Roman" w:hAnsi="Times New Roman" w:cs="Times New Roman"/>
+          <w:sz w:val="24"/>
+          <w:szCs w:val="24"/>
+        </w:rPr>
+        <w:t>)</w:t>
+      </w:r>
+      <w:r>
+        <w:rPr>
+          <w:rFonts w:ascii="Times New Roman" w:hAnsi="Times New Roman" w:cs="Times New Roman"/>
           <w:noProof/>
+          <w:sz w:val="24"/>
+          <w:szCs w:val="24"/>
         </w:rPr>
         <w:drawing>
-          <wp:inline distT="0" distB="0" distL="0" distR="0" wp14:anchorId="5F7F1063" wp14:editId="1DDEA5BC">
-            <wp:extent cx="5943600" cy="3566160"/>
-            <wp:effectExtent l="0" t="0" r="0" b="0"/>
+          <wp:inline distT="0" distB="0" distL="0" distR="0" wp14:anchorId="5F7F1063" wp14:editId="17302B19">
+            <wp:extent cx="5898573" cy="3539144"/>
+            <wp:effectExtent l="0" t="0" r="6985" b="4445"/>
             <wp:docPr id="35" name="Picture 35"/>
             <wp:cNvGraphicFramePr>
               <a:graphicFrameLocks xmlns:a="http://schemas.openxmlformats.org/drawingml/2006/main" noChangeAspect="1"/>
@@ -511,7 +1085,6 @@
                         </a:ext>
                       </a:extLst>
                     </a:blip>
-                    <a:srcRect/>
                     <a:stretch>
                       <a:fillRect/>
                     </a:stretch>
@@ -519,7 +1092,7 @@
                   <pic:spPr bwMode="auto">
                     <a:xfrm>
                       <a:off x="0" y="0"/>
-                      <a:ext cx="5943600" cy="3566160"/>
+                      <a:ext cx="5910394" cy="3546237"/>
                     </a:xfrm>
                     <a:prstGeom prst="rect">
                       <a:avLst/>
@@ -537,13 +1110,31 @@
       </w:r>
     </w:p>
     <w:p>
-      <w:r>
-        <w:rPr>
+      <w:pPr>
+        <w:rPr>
+          <w:rFonts w:ascii="Times New Roman" w:hAnsi="Times New Roman" w:cs="Times New Roman"/>
+          <w:sz w:val="24"/>
+          <w:szCs w:val="24"/>
+        </w:rPr>
+      </w:pPr>
+      <w:r>
+        <w:rPr>
+          <w:rFonts w:ascii="Times New Roman" w:hAnsi="Times New Roman" w:cs="Times New Roman"/>
+          <w:sz w:val="24"/>
+          <w:szCs w:val="24"/>
+        </w:rPr>
+        <w:t>B)</w:t>
+      </w:r>
+      <w:r>
+        <w:rPr>
+          <w:rFonts w:ascii="Times New Roman" w:hAnsi="Times New Roman" w:cs="Times New Roman"/>
           <w:noProof/>
+          <w:sz w:val="24"/>
+          <w:szCs w:val="24"/>
         </w:rPr>
         <w:drawing>
-          <wp:inline distT="0" distB="0" distL="0" distR="0" wp14:anchorId="6AA1A021" wp14:editId="16EB30E7">
-            <wp:extent cx="5943600" cy="3566160"/>
+          <wp:inline distT="0" distB="0" distL="0" distR="0" wp14:anchorId="6AA1A021" wp14:editId="6C08FD55">
+            <wp:extent cx="5857009" cy="3514205"/>
             <wp:effectExtent l="0" t="0" r="0" b="0"/>
             <wp:docPr id="36" name="Picture 36"/>
             <wp:cNvGraphicFramePr>
@@ -566,7 +1157,6 @@
                         </a:ext>
                       </a:extLst>
                     </a:blip>
-                    <a:srcRect/>
                     <a:stretch>
                       <a:fillRect/>
                     </a:stretch>
@@ -574,7 +1164,7 @@
                   <pic:spPr bwMode="auto">
                     <a:xfrm>
                       <a:off x="0" y="0"/>
-                      <a:ext cx="5943600" cy="3566160"/>
+                      <a:ext cx="5862321" cy="3517392"/>
                     </a:xfrm>
                     <a:prstGeom prst="rect">
                       <a:avLst/>
@@ -590,22 +1180,125 @@
           </wp:inline>
         </w:drawing>
       </w:r>
+      <w:r>
+        <w:rPr>
+          <w:rFonts w:ascii="Times New Roman" w:hAnsi="Times New Roman" w:cs="Times New Roman"/>
+          <w:sz w:val="24"/>
+          <w:szCs w:val="24"/>
+        </w:rPr>
+        <w:br w:type="page"/>
+      </w:r>
     </w:p>
     <w:p>
-      <w:r>
-        <w:br w:type="page"/>
+      <w:pPr>
+        <w:rPr>
+          <w:rFonts w:ascii="Times New Roman" w:hAnsi="Times New Roman" w:cs="Times New Roman"/>
+          <w:sz w:val="24"/>
+          <w:szCs w:val="24"/>
+        </w:rPr>
+      </w:pPr>
+      <w:r>
+        <w:rPr>
+          <w:rFonts w:ascii="Times New Roman" w:hAnsi="Times New Roman" w:cs="Times New Roman"/>
+          <w:sz w:val="24"/>
+          <w:szCs w:val="24"/>
+        </w:rPr>
+        <w:lastRenderedPageBreak/>
+        <w:t>Figure S</w:t>
+      </w:r>
+      <w:r>
+        <w:rPr>
+          <w:rFonts w:ascii="Times New Roman" w:hAnsi="Times New Roman" w:cs="Times New Roman"/>
+          <w:sz w:val="24"/>
+          <w:szCs w:val="24"/>
+        </w:rPr>
+        <w:t>6</w:t>
+      </w:r>
+      <w:r>
+        <w:rPr>
+          <w:rFonts w:ascii="Times New Roman" w:hAnsi="Times New Roman" w:cs="Times New Roman"/>
+          <w:sz w:val="24"/>
+          <w:szCs w:val="24"/>
+        </w:rPr>
+        <w:t xml:space="preserve">. Bar plot of </w:t>
+      </w:r>
+      <w:r>
+        <w:rPr>
+          <w:rFonts w:ascii="Times New Roman" w:hAnsi="Times New Roman" w:cs="Times New Roman"/>
+          <w:i/>
+          <w:sz w:val="24"/>
+          <w:szCs w:val="24"/>
+        </w:rPr>
+        <w:t>Dipsastraea matthaii</w:t>
+      </w:r>
+      <w:r>
+        <w:rPr>
+          <w:rFonts w:ascii="Times New Roman" w:hAnsi="Times New Roman" w:cs="Times New Roman"/>
+          <w:sz w:val="24"/>
+          <w:szCs w:val="24"/>
+        </w:rPr>
+        <w:t xml:space="preserve"> colonies, colored by </w:t>
+      </w:r>
+      <w:r>
+        <w:rPr>
+          <w:rFonts w:ascii="Times New Roman" w:hAnsi="Times New Roman" w:cs="Times New Roman"/>
+          <w:sz w:val="24"/>
+          <w:szCs w:val="24"/>
+        </w:rPr>
+        <w:t>the majority ITS2 sequence</w:t>
+      </w:r>
+      <w:r>
+        <w:rPr>
+          <w:rFonts w:ascii="Times New Roman" w:hAnsi="Times New Roman" w:cs="Times New Roman"/>
+          <w:sz w:val="24"/>
+          <w:szCs w:val="24"/>
+        </w:rPr>
+        <w:t xml:space="preserve">. A) Divided by outcome – survived vs. did not survive event; B) </w:t>
+      </w:r>
+      <w:r>
+        <w:rPr>
+          <w:rFonts w:ascii="Times New Roman" w:hAnsi="Times New Roman" w:cs="Times New Roman"/>
+          <w:sz w:val="24"/>
+          <w:szCs w:val="24"/>
+        </w:rPr>
+        <w:t>d</w:t>
+      </w:r>
+      <w:r>
+        <w:rPr>
+          <w:rFonts w:ascii="Times New Roman" w:hAnsi="Times New Roman" w:cs="Times New Roman"/>
+          <w:sz w:val="24"/>
+          <w:szCs w:val="24"/>
+        </w:rPr>
+        <w:t>ivided by human disturbance category</w:t>
       </w:r>
     </w:p>
     <w:p>
-      <w:r>
-        <w:rPr>
+      <w:pPr>
+        <w:rPr>
+          <w:rFonts w:ascii="Times New Roman" w:hAnsi="Times New Roman" w:cs="Times New Roman"/>
+          <w:sz w:val="24"/>
+          <w:szCs w:val="24"/>
+        </w:rPr>
+      </w:pPr>
+      <w:r>
+        <w:rPr>
+          <w:rFonts w:ascii="Times New Roman" w:hAnsi="Times New Roman" w:cs="Times New Roman"/>
+          <w:sz w:val="24"/>
+          <w:szCs w:val="24"/>
+        </w:rPr>
+        <w:t>A)</w:t>
+      </w:r>
+      <w:r>
+        <w:rPr>
+          <w:rFonts w:ascii="Times New Roman" w:hAnsi="Times New Roman" w:cs="Times New Roman"/>
           <w:noProof/>
-        </w:rPr>
-        <w:lastRenderedPageBreak/>
+          <w:sz w:val="24"/>
+          <w:szCs w:val="24"/>
+        </w:rPr>
         <w:drawing>
-          <wp:inline distT="0" distB="0" distL="0" distR="0" wp14:anchorId="6CDCD2B5" wp14:editId="0EC12CB9">
-            <wp:extent cx="5943600" cy="3566160"/>
-            <wp:effectExtent l="0" t="0" r="0" b="0"/>
+          <wp:inline distT="0" distB="0" distL="0" distR="0" wp14:anchorId="6CDCD2B5" wp14:editId="1FFA7F52">
+            <wp:extent cx="5882408" cy="3529445"/>
+            <wp:effectExtent l="0" t="0" r="4445" b="0"/>
             <wp:docPr id="37" name="Picture 37"/>
             <wp:cNvGraphicFramePr>
               <a:graphicFrameLocks xmlns:a="http://schemas.openxmlformats.org/drawingml/2006/main" noChangeAspect="1"/>
@@ -627,7 +1320,6 @@
                         </a:ext>
                       </a:extLst>
                     </a:blip>
-                    <a:srcRect/>
                     <a:stretch>
                       <a:fillRect/>
                     </a:stretch>
@@ -635,7 +1327,7 @@
                   <pic:spPr bwMode="auto">
                     <a:xfrm>
                       <a:off x="0" y="0"/>
-                      <a:ext cx="5943600" cy="3566160"/>
+                      <a:ext cx="5885627" cy="3531377"/>
                     </a:xfrm>
                     <a:prstGeom prst="rect">
                       <a:avLst/>
@@ -653,14 +1345,33 @@
       </w:r>
     </w:p>
     <w:p>
-      <w:r>
-        <w:rPr>
+      <w:pPr>
+        <w:rPr>
+          <w:rFonts w:ascii="Times New Roman" w:hAnsi="Times New Roman" w:cs="Times New Roman"/>
+          <w:sz w:val="24"/>
+          <w:szCs w:val="24"/>
+        </w:rPr>
+      </w:pPr>
+      <w:r>
+        <w:rPr>
+          <w:rFonts w:ascii="Times New Roman" w:hAnsi="Times New Roman" w:cs="Times New Roman"/>
           <w:noProof/>
+          <w:sz w:val="24"/>
+          <w:szCs w:val="24"/>
+        </w:rPr>
+        <w:t>B)</w:t>
+      </w:r>
+      <w:r>
+        <w:rPr>
+          <w:rFonts w:ascii="Times New Roman" w:hAnsi="Times New Roman" w:cs="Times New Roman"/>
+          <w:noProof/>
+          <w:sz w:val="24"/>
+          <w:szCs w:val="24"/>
         </w:rPr>
         <w:drawing>
-          <wp:inline distT="0" distB="0" distL="0" distR="0" wp14:anchorId="4ED0DAF5" wp14:editId="7DCBF734">
-            <wp:extent cx="5943600" cy="3566160"/>
-            <wp:effectExtent l="0" t="0" r="0" b="0"/>
+          <wp:inline distT="0" distB="0" distL="0" distR="0" wp14:anchorId="4ED0DAF5" wp14:editId="2225EA43">
+            <wp:extent cx="5825836" cy="3495502"/>
+            <wp:effectExtent l="0" t="0" r="3810" b="0"/>
             <wp:docPr id="38" name="Picture 38"/>
             <wp:cNvGraphicFramePr>
               <a:graphicFrameLocks xmlns:a="http://schemas.openxmlformats.org/drawingml/2006/main" noChangeAspect="1"/>
@@ -682,7 +1393,6 @@
                         </a:ext>
                       </a:extLst>
                     </a:blip>
-                    <a:srcRect/>
                     <a:stretch>
                       <a:fillRect/>
                     </a:stretch>
@@ -690,7 +1400,7 @@
                   <pic:spPr bwMode="auto">
                     <a:xfrm>
                       <a:off x="0" y="0"/>
-                      <a:ext cx="5943600" cy="3566160"/>
+                      <a:ext cx="5837603" cy="3502562"/>
                     </a:xfrm>
                     <a:prstGeom prst="rect">
                       <a:avLst/>
@@ -706,27 +1416,126 @@
           </wp:inline>
         </w:drawing>
       </w:r>
+      <w:r>
+        <w:rPr>
+          <w:rFonts w:ascii="Times New Roman" w:hAnsi="Times New Roman" w:cs="Times New Roman"/>
+          <w:sz w:val="24"/>
+          <w:szCs w:val="24"/>
+        </w:rPr>
+        <w:br w:type="page"/>
+      </w:r>
     </w:p>
     <w:p>
-      <w:r>
-        <w:br w:type="page"/>
+      <w:pPr>
+        <w:rPr>
+          <w:rFonts w:ascii="Times New Roman" w:hAnsi="Times New Roman" w:cs="Times New Roman"/>
+          <w:sz w:val="24"/>
+          <w:szCs w:val="24"/>
+        </w:rPr>
+      </w:pPr>
+      <w:r>
+        <w:rPr>
+          <w:rFonts w:ascii="Times New Roman" w:hAnsi="Times New Roman" w:cs="Times New Roman"/>
+          <w:sz w:val="24"/>
+          <w:szCs w:val="24"/>
+        </w:rPr>
+        <w:lastRenderedPageBreak/>
+        <w:t>Figure S</w:t>
+      </w:r>
+      <w:r>
+        <w:rPr>
+          <w:rFonts w:ascii="Times New Roman" w:hAnsi="Times New Roman" w:cs="Times New Roman"/>
+          <w:sz w:val="24"/>
+          <w:szCs w:val="24"/>
+        </w:rPr>
+        <w:t>7</w:t>
+      </w:r>
+      <w:r>
+        <w:rPr>
+          <w:rFonts w:ascii="Times New Roman" w:hAnsi="Times New Roman" w:cs="Times New Roman"/>
+          <w:sz w:val="24"/>
+          <w:szCs w:val="24"/>
+        </w:rPr>
+        <w:t xml:space="preserve">. Bar plot of </w:t>
+      </w:r>
+      <w:r>
+        <w:rPr>
+          <w:rFonts w:ascii="Times New Roman" w:hAnsi="Times New Roman" w:cs="Times New Roman"/>
+          <w:i/>
+          <w:sz w:val="24"/>
+          <w:szCs w:val="24"/>
+        </w:rPr>
+        <w:t>Hydnophora microconos</w:t>
+      </w:r>
+      <w:r>
+        <w:rPr>
+          <w:rFonts w:ascii="Times New Roman" w:hAnsi="Times New Roman" w:cs="Times New Roman"/>
+          <w:sz w:val="24"/>
+          <w:szCs w:val="24"/>
+        </w:rPr>
+        <w:t xml:space="preserve"> colonies, colored by Symbiodiniaceae </w:t>
+      </w:r>
+      <w:r>
+        <w:rPr>
+          <w:rFonts w:ascii="Times New Roman" w:hAnsi="Times New Roman" w:cs="Times New Roman"/>
+          <w:sz w:val="24"/>
+          <w:szCs w:val="24"/>
+        </w:rPr>
+        <w:t>genus</w:t>
+      </w:r>
+      <w:r>
+        <w:rPr>
+          <w:rFonts w:ascii="Times New Roman" w:hAnsi="Times New Roman" w:cs="Times New Roman"/>
+          <w:sz w:val="24"/>
+          <w:szCs w:val="24"/>
+        </w:rPr>
+        <w:t xml:space="preserve">. A) Divided by outcome – survived vs. did not survive event; B) </w:t>
+      </w:r>
+      <w:r>
+        <w:rPr>
+          <w:rFonts w:ascii="Times New Roman" w:hAnsi="Times New Roman" w:cs="Times New Roman"/>
+          <w:sz w:val="24"/>
+          <w:szCs w:val="24"/>
+        </w:rPr>
+        <w:t>d</w:t>
+      </w:r>
+      <w:r>
+        <w:rPr>
+          <w:rFonts w:ascii="Times New Roman" w:hAnsi="Times New Roman" w:cs="Times New Roman"/>
+          <w:sz w:val="24"/>
+          <w:szCs w:val="24"/>
+        </w:rPr>
+        <w:t>ivided by human disturbance category</w:t>
       </w:r>
     </w:p>
     <w:p>
-      <w:r>
-        <w:lastRenderedPageBreak/>
-        <w:t>Hydnophora microconos</w:t>
-      </w:r>
-    </w:p>
-    <w:p>
-      <w:r>
-        <w:rPr>
+      <w:pPr>
+        <w:rPr>
+          <w:rFonts w:ascii="Times New Roman" w:hAnsi="Times New Roman" w:cs="Times New Roman"/>
+          <w:sz w:val="24"/>
+          <w:szCs w:val="24"/>
+        </w:rPr>
+      </w:pPr>
+      <w:r>
+        <w:rPr>
+          <w:rFonts w:ascii="Times New Roman" w:hAnsi="Times New Roman" w:cs="Times New Roman"/>
           <w:noProof/>
+          <w:sz w:val="24"/>
+          <w:szCs w:val="24"/>
+        </w:rPr>
+        <w:t>A)</w:t>
+      </w:r>
+      <w:r>
+        <w:rPr>
+          <w:rFonts w:ascii="Times New Roman" w:hAnsi="Times New Roman" w:cs="Times New Roman"/>
+          <w:noProof/>
+          <w:sz w:val="24"/>
+          <w:szCs w:val="24"/>
         </w:rPr>
         <w:drawing>
-          <wp:inline distT="0" distB="0" distL="0" distR="0" wp14:anchorId="3053089D" wp14:editId="66478030">
-            <wp:extent cx="5943600" cy="3566160"/>
-            <wp:effectExtent l="0" t="0" r="0" b="0"/>
+          <wp:inline distT="0" distB="0" distL="0" distR="0" wp14:anchorId="3053089D" wp14:editId="47EC4FB3">
+            <wp:extent cx="5867400" cy="3520440"/>
+            <wp:effectExtent l="0" t="0" r="0" b="3810"/>
             <wp:docPr id="39" name="Picture 39"/>
             <wp:cNvGraphicFramePr>
               <a:graphicFrameLocks xmlns:a="http://schemas.openxmlformats.org/drawingml/2006/main" noChangeAspect="1"/>
@@ -748,7 +1557,6 @@
                         </a:ext>
                       </a:extLst>
                     </a:blip>
-                    <a:srcRect/>
                     <a:stretch>
                       <a:fillRect/>
                     </a:stretch>
@@ -756,7 +1564,7 @@
                   <pic:spPr bwMode="auto">
                     <a:xfrm>
                       <a:off x="0" y="0"/>
-                      <a:ext cx="5943600" cy="3566160"/>
+                      <a:ext cx="5877254" cy="3526352"/>
                     </a:xfrm>
                     <a:prstGeom prst="rect">
                       <a:avLst/>
@@ -774,14 +1582,33 @@
       </w:r>
     </w:p>
     <w:p>
-      <w:r>
-        <w:rPr>
+      <w:pPr>
+        <w:rPr>
+          <w:rFonts w:ascii="Times New Roman" w:hAnsi="Times New Roman" w:cs="Times New Roman"/>
+          <w:sz w:val="24"/>
+          <w:szCs w:val="24"/>
+        </w:rPr>
+      </w:pPr>
+      <w:r>
+        <w:rPr>
+          <w:rFonts w:ascii="Times New Roman" w:hAnsi="Times New Roman" w:cs="Times New Roman"/>
           <w:noProof/>
+          <w:sz w:val="24"/>
+          <w:szCs w:val="24"/>
+        </w:rPr>
+        <w:t>B)</w:t>
+      </w:r>
+      <w:r>
+        <w:rPr>
+          <w:rFonts w:ascii="Times New Roman" w:hAnsi="Times New Roman" w:cs="Times New Roman"/>
+          <w:noProof/>
+          <w:sz w:val="24"/>
+          <w:szCs w:val="24"/>
         </w:rPr>
         <w:drawing>
-          <wp:inline distT="0" distB="0" distL="0" distR="0" wp14:anchorId="0C11B7C9" wp14:editId="7F07BDEA">
-            <wp:extent cx="5943600" cy="3566160"/>
-            <wp:effectExtent l="0" t="0" r="0" b="0"/>
+          <wp:inline distT="0" distB="0" distL="0" distR="0" wp14:anchorId="0C11B7C9" wp14:editId="333F7B75">
+            <wp:extent cx="5829300" cy="3497580"/>
+            <wp:effectExtent l="0" t="0" r="0" b="7620"/>
             <wp:docPr id="40" name="Picture 40"/>
             <wp:cNvGraphicFramePr>
               <a:graphicFrameLocks xmlns:a="http://schemas.openxmlformats.org/drawingml/2006/main" noChangeAspect="1"/>
@@ -803,7 +1630,6 @@
                         </a:ext>
                       </a:extLst>
                     </a:blip>
-                    <a:srcRect/>
                     <a:stretch>
                       <a:fillRect/>
                     </a:stretch>
@@ -811,7 +1637,7 @@
                   <pic:spPr bwMode="auto">
                     <a:xfrm>
                       <a:off x="0" y="0"/>
-                      <a:ext cx="5943600" cy="3566160"/>
+                      <a:ext cx="5833602" cy="3500161"/>
                     </a:xfrm>
                     <a:prstGeom prst="rect">
                       <a:avLst/>
@@ -827,21 +1653,124 @@
           </wp:inline>
         </w:drawing>
       </w:r>
+      <w:r>
+        <w:rPr>
+          <w:rFonts w:ascii="Times New Roman" w:hAnsi="Times New Roman" w:cs="Times New Roman"/>
+          <w:sz w:val="24"/>
+          <w:szCs w:val="24"/>
+        </w:rPr>
+        <w:br w:type="page"/>
+      </w:r>
     </w:p>
     <w:p>
-      <w:r>
-        <w:br w:type="page"/>
+      <w:pPr>
+        <w:rPr>
+          <w:rFonts w:ascii="Times New Roman" w:hAnsi="Times New Roman" w:cs="Times New Roman"/>
+          <w:sz w:val="24"/>
+          <w:szCs w:val="24"/>
+        </w:rPr>
+      </w:pPr>
+      <w:r>
+        <w:rPr>
+          <w:rFonts w:ascii="Times New Roman" w:hAnsi="Times New Roman" w:cs="Times New Roman"/>
+          <w:sz w:val="24"/>
+          <w:szCs w:val="24"/>
+        </w:rPr>
+        <w:lastRenderedPageBreak/>
+        <w:t>Figure S</w:t>
+      </w:r>
+      <w:r>
+        <w:rPr>
+          <w:rFonts w:ascii="Times New Roman" w:hAnsi="Times New Roman" w:cs="Times New Roman"/>
+          <w:sz w:val="24"/>
+          <w:szCs w:val="24"/>
+        </w:rPr>
+        <w:t>8</w:t>
+      </w:r>
+      <w:r>
+        <w:rPr>
+          <w:rFonts w:ascii="Times New Roman" w:hAnsi="Times New Roman" w:cs="Times New Roman"/>
+          <w:sz w:val="24"/>
+          <w:szCs w:val="24"/>
+        </w:rPr>
+        <w:t xml:space="preserve">. Bar plot of </w:t>
+      </w:r>
+      <w:r>
+        <w:rPr>
+          <w:rFonts w:ascii="Times New Roman" w:hAnsi="Times New Roman" w:cs="Times New Roman"/>
+          <w:i/>
+          <w:sz w:val="24"/>
+          <w:szCs w:val="24"/>
+        </w:rPr>
+        <w:t>Hydnophora microconos</w:t>
+      </w:r>
+      <w:r>
+        <w:rPr>
+          <w:rFonts w:ascii="Times New Roman" w:hAnsi="Times New Roman" w:cs="Times New Roman"/>
+          <w:sz w:val="24"/>
+          <w:szCs w:val="24"/>
+        </w:rPr>
+        <w:t xml:space="preserve"> colonies, colored by </w:t>
+      </w:r>
+      <w:r>
+        <w:rPr>
+          <w:rFonts w:ascii="Times New Roman" w:hAnsi="Times New Roman" w:cs="Times New Roman"/>
+          <w:sz w:val="24"/>
+          <w:szCs w:val="24"/>
+        </w:rPr>
+        <w:t>the majority ITS2 sequence</w:t>
+      </w:r>
+      <w:r>
+        <w:rPr>
+          <w:rFonts w:ascii="Times New Roman" w:hAnsi="Times New Roman" w:cs="Times New Roman"/>
+          <w:sz w:val="24"/>
+          <w:szCs w:val="24"/>
+        </w:rPr>
+        <w:t xml:space="preserve">. A) Divided by outcome – survived vs. did not survive event; B) </w:t>
+      </w:r>
+      <w:r>
+        <w:rPr>
+          <w:rFonts w:ascii="Times New Roman" w:hAnsi="Times New Roman" w:cs="Times New Roman"/>
+          <w:sz w:val="24"/>
+          <w:szCs w:val="24"/>
+        </w:rPr>
+        <w:t>d</w:t>
+      </w:r>
+      <w:r>
+        <w:rPr>
+          <w:rFonts w:ascii="Times New Roman" w:hAnsi="Times New Roman" w:cs="Times New Roman"/>
+          <w:sz w:val="24"/>
+          <w:szCs w:val="24"/>
+        </w:rPr>
+        <w:t>ivided by human disturbance category</w:t>
       </w:r>
     </w:p>
     <w:p>
-      <w:r>
-        <w:rPr>
+      <w:pPr>
+        <w:rPr>
+          <w:rFonts w:ascii="Times New Roman" w:hAnsi="Times New Roman" w:cs="Times New Roman"/>
+          <w:sz w:val="24"/>
+          <w:szCs w:val="24"/>
+        </w:rPr>
+      </w:pPr>
+      <w:r>
+        <w:rPr>
+          <w:rFonts w:ascii="Times New Roman" w:hAnsi="Times New Roman" w:cs="Times New Roman"/>
+          <w:sz w:val="24"/>
+          <w:szCs w:val="24"/>
+        </w:rPr>
+        <w:t>A)</w:t>
+      </w:r>
+      <w:r>
+        <w:rPr>
+          <w:rFonts w:ascii="Times New Roman" w:hAnsi="Times New Roman" w:cs="Times New Roman"/>
           <w:noProof/>
-        </w:rPr>
-        <w:lastRenderedPageBreak/>
+          <w:sz w:val="24"/>
+          <w:szCs w:val="24"/>
+        </w:rPr>
         <w:drawing>
-          <wp:inline distT="0" distB="0" distL="0" distR="0" wp14:anchorId="5EE5E30E" wp14:editId="76FC7D20">
-            <wp:extent cx="5943600" cy="3566160"/>
+          <wp:inline distT="0" distB="0" distL="0" distR="0" wp14:anchorId="5EE5E30E" wp14:editId="28B20C78">
+            <wp:extent cx="5877791" cy="3526675"/>
             <wp:effectExtent l="0" t="0" r="0" b="0"/>
             <wp:docPr id="41" name="Picture 41"/>
             <wp:cNvGraphicFramePr>
@@ -864,7 +1793,6 @@
                         </a:ext>
                       </a:extLst>
                     </a:blip>
-                    <a:srcRect/>
                     <a:stretch>
                       <a:fillRect/>
                     </a:stretch>
@@ -872,7 +1800,7 @@
                   <pic:spPr bwMode="auto">
                     <a:xfrm>
                       <a:off x="0" y="0"/>
-                      <a:ext cx="5943600" cy="3566160"/>
+                      <a:ext cx="5884452" cy="3530672"/>
                     </a:xfrm>
                     <a:prstGeom prst="rect">
                       <a:avLst/>
@@ -890,16 +1818,34 @@
       </w:r>
     </w:p>
     <w:p>
+      <w:pPr>
+        <w:rPr>
+          <w:rFonts w:ascii="Times New Roman" w:hAnsi="Times New Roman" w:cs="Times New Roman"/>
+          <w:sz w:val="24"/>
+          <w:szCs w:val="24"/>
+        </w:rPr>
+      </w:pPr>
+      <w:r>
+        <w:rPr>
+          <w:rFonts w:ascii="Times New Roman" w:hAnsi="Times New Roman" w:cs="Times New Roman"/>
+          <w:noProof/>
+          <w:sz w:val="24"/>
+          <w:szCs w:val="24"/>
+        </w:rPr>
+        <w:t>B)</w:t>
+      </w:r>
       <w:bookmarkStart w:id="0" w:name="_GoBack"/>
-      <w:bookmarkEnd w:id="0"/>
-      <w:r>
-        <w:rPr>
+      <w:r>
+        <w:rPr>
+          <w:rFonts w:ascii="Times New Roman" w:hAnsi="Times New Roman" w:cs="Times New Roman"/>
           <w:noProof/>
+          <w:sz w:val="24"/>
+          <w:szCs w:val="24"/>
         </w:rPr>
         <w:drawing>
-          <wp:inline distT="0" distB="0" distL="0" distR="0" wp14:anchorId="1A7554A2" wp14:editId="000932FE">
-            <wp:extent cx="5943600" cy="3566160"/>
-            <wp:effectExtent l="0" t="0" r="0" b="0"/>
+          <wp:inline distT="0" distB="0" distL="0" distR="0" wp14:anchorId="1A7554A2" wp14:editId="63BE0D27">
+            <wp:extent cx="5870864" cy="3522518"/>
+            <wp:effectExtent l="0" t="0" r="0" b="1905"/>
             <wp:docPr id="42" name="Picture 42"/>
             <wp:cNvGraphicFramePr>
               <a:graphicFrameLocks xmlns:a="http://schemas.openxmlformats.org/drawingml/2006/main" noChangeAspect="1"/>
@@ -921,7 +1867,6 @@
                         </a:ext>
                       </a:extLst>
                     </a:blip>
-                    <a:srcRect/>
                     <a:stretch>
                       <a:fillRect/>
                     </a:stretch>
@@ -929,7 +1874,7 @@
                   <pic:spPr bwMode="auto">
                     <a:xfrm>
                       <a:off x="0" y="0"/>
-                      <a:ext cx="5943600" cy="3566160"/>
+                      <a:ext cx="5877983" cy="3526789"/>
                     </a:xfrm>
                     <a:prstGeom prst="rect">
                       <a:avLst/>
@@ -945,6 +1890,7 @@
           </wp:inline>
         </w:drawing>
       </w:r>
+      <w:bookmarkEnd w:id="0"/>
     </w:p>
     <w:sectPr>
       <w:pgSz w:w="12240" w:h="15840"/>
@@ -1079,6 +2025,7 @@
     <w:lsdException w:name="HTML Sample" w:semiHidden="1" w:unhideWhenUsed="1"/>
     <w:lsdException w:name="HTML Typewriter" w:semiHidden="1" w:unhideWhenUsed="1"/>
     <w:lsdException w:name="HTML Variable" w:semiHidden="1" w:unhideWhenUsed="1"/>
+    <w:lsdException w:name="Normal Table" w:semiHidden="1" w:unhideWhenUsed="1"/>
     <w:lsdException w:name="annotation subject" w:semiHidden="1" w:unhideWhenUsed="1"/>
     <w:lsdException w:name="No List" w:semiHidden="1" w:unhideWhenUsed="1"/>
     <w:lsdException w:name="Outline List 1" w:semiHidden="1" w:unhideWhenUsed="1"/>
@@ -1125,8 +2072,10 @@
     <w:lsdException w:name="Table Subtle 2" w:semiHidden="1" w:unhideWhenUsed="1"/>
     <w:lsdException w:name="Table Web 1" w:semiHidden="1" w:unhideWhenUsed="1"/>
     <w:lsdException w:name="Table Web 2" w:semiHidden="1" w:unhideWhenUsed="1"/>
+    <w:lsdException w:name="Table Web 3" w:semiHidden="1" w:unhideWhenUsed="1"/>
     <w:lsdException w:name="Balloon Text" w:semiHidden="1" w:unhideWhenUsed="1"/>
     <w:lsdException w:name="Table Grid" w:uiPriority="39"/>
+    <w:lsdException w:name="Table Theme" w:semiHidden="1" w:unhideWhenUsed="1"/>
     <w:lsdException w:name="Placeholder Text" w:semiHidden="1"/>
     <w:lsdException w:name="No Spacing" w:uiPriority="1" w:qFormat="1"/>
     <w:lsdException w:name="Light Shading" w:uiPriority="60"/>

</xml_diff>